<commit_message>
added license, updated manu
</commit_message>
<xml_diff>
--- a/docs/manuscript/supplement.docx
+++ b/docs/manuscript/supplement.docx
@@ -43,7 +43,7 @@
                     <pic:cNvPicPr/>
                   </pic:nvPicPr>
                   <pic:blipFill>
-                    <a:blip r:embed="rId4">
+                    <a:blip r:embed="rId7">
                       <a:extLst>
                         <a:ext uri="{28A0092B-C50C-407E-A947-70E740481C1C}">
                           <a14:useLocalDpi xmlns:a14="http://schemas.microsoft.com/office/drawing/2010/main" val="0"/>
@@ -94,18 +94,26 @@
     </w:p>
     <w:p>
       <w:pPr>
-        <w:pStyle w:val="Heading2"/>
+        <w:spacing w:before="100" w:beforeAutospacing="1" w:after="100" w:afterAutospacing="1"/>
+        <w:rPr>
+          <w:rFonts w:ascii="Times New Roman" w:eastAsia="Times New Roman" w:hAnsi="Times New Roman" w:cs="Times New Roman"/>
+          <w:lang w:eastAsia="en-GB"/>
+        </w:rPr>
       </w:pPr>
       <w:r>
         <w:rPr>
+          <w:rFonts w:asciiTheme="majorHAnsi" w:eastAsiaTheme="majorEastAsia" w:hAnsiTheme="majorHAnsi" w:cstheme="majorBidi"/>
           <w:noProof/>
+          <w:color w:val="2F5496" w:themeColor="accent1" w:themeShade="BF"/>
+          <w:sz w:val="26"/>
+          <w:szCs w:val="26"/>
         </w:rPr>
         <w:lastRenderedPageBreak/>
         <w:drawing>
-          <wp:inline distT="0" distB="0" distL="0" distR="0" wp14:anchorId="1457E6FB" wp14:editId="78414965">
-            <wp:extent cx="5727700" cy="4373592"/>
+          <wp:inline distT="0" distB="0" distL="0" distR="0" wp14:anchorId="0D02CD32" wp14:editId="21913DED">
+            <wp:extent cx="5540375" cy="5236234"/>
             <wp:effectExtent l="0" t="0" r="0" b="0"/>
-            <wp:docPr id="4" name="Picture 4" descr="Diagram, histogram&#10;&#10;Description automatically generated"/>
+            <wp:docPr id="1" name="Picture 1" descr="Histogram&#10;&#10;Description automatically generated"/>
             <wp:cNvGraphicFramePr>
               <a:graphicFrameLocks xmlns:a="http://schemas.openxmlformats.org/drawingml/2006/main" noChangeAspect="1"/>
             </wp:cNvGraphicFramePr>
@@ -113,13 +121,13 @@
               <a:graphicData uri="http://schemas.openxmlformats.org/drawingml/2006/picture">
                 <pic:pic xmlns:pic="http://schemas.openxmlformats.org/drawingml/2006/picture">
                   <pic:nvPicPr>
-                    <pic:cNvPr id="4" name="Picture 4" descr="Diagram, histogram&#10;&#10;Description automatically generated"/>
+                    <pic:cNvPr id="1" name="Picture 1" descr="Histogram&#10;&#10;Description automatically generated"/>
                     <pic:cNvPicPr>
                       <a:picLocks noChangeAspect="1" noChangeArrowheads="1"/>
                     </pic:cNvPicPr>
                   </pic:nvPicPr>
                   <pic:blipFill>
-                    <a:blip r:embed="rId5">
+                    <a:blip r:embed="rId8">
                       <a:extLst>
                         <a:ext uri="{28A0092B-C50C-407E-A947-70E740481C1C}">
                           <a14:useLocalDpi xmlns:a14="http://schemas.microsoft.com/office/drawing/2010/main" val="0"/>
@@ -134,7 +142,7 @@
                   <pic:spPr bwMode="auto">
                     <a:xfrm>
                       <a:off x="0" y="0"/>
-                      <a:ext cx="5735731" cy="4379724"/>
+                      <a:ext cx="5548299" cy="5243723"/>
                     </a:xfrm>
                     <a:prstGeom prst="rect">
                       <a:avLst/>
@@ -180,7 +188,22 @@
         <w:t>: Distributions relating to the RT-qPCR kinetics based on parameter values that are determined following optimisation.</w:t>
       </w:r>
       <w:r>
-        <w:t xml:space="preserve"> Top left: distribution of </w:t>
+        <w:t xml:space="preserve"> </w:t>
+      </w:r>
+      <w:r>
+        <w:t xml:space="preserve">Top left: </w:t>
+      </w:r>
+      <w:r>
+        <w:t xml:space="preserve">Viral load during infection time course. </w:t>
+      </w:r>
+      <w:r>
+        <w:t xml:space="preserve">Top </w:t>
+      </w:r>
+      <w:r>
+        <w:t>right</w:t>
+      </w:r>
+      <w:r>
+        <w:t xml:space="preserve">: distribution of </w:t>
       </w:r>
       <m:oMath>
         <m:sSub>
@@ -207,6 +230,12 @@
               </w:rPr>
               <m:t>q</m:t>
             </m:r>
+            <m:r>
+              <w:rPr>
+                <w:rFonts w:ascii="Cambria Math" w:hAnsi="Cambria Math"/>
+              </w:rPr>
+              <m:t>,max</m:t>
+            </m:r>
           </m:sub>
         </m:sSub>
       </m:oMath>
@@ -214,7 +243,55 @@
         <w:rPr>
           <w:rFonts w:eastAsiaTheme="minorEastAsia"/>
         </w:rPr>
-        <w:t xml:space="preserve"> values for undiluted positive samples. Top right: Distribution of reaction efficiencies. Bottom left: Distribution of </w:t>
+        <w:t xml:space="preserve"> values for undiluted positive samples. </w:t>
+      </w:r>
+      <w:r>
+        <w:rPr>
+          <w:rFonts w:eastAsiaTheme="minorEastAsia"/>
+        </w:rPr>
+        <w:t>Middle</w:t>
+      </w:r>
+      <w:r>
+        <w:rPr>
+          <w:rFonts w:eastAsiaTheme="minorEastAsia"/>
+        </w:rPr>
+        <w:t xml:space="preserve"> </w:t>
+      </w:r>
+      <w:r>
+        <w:rPr>
+          <w:rFonts w:eastAsiaTheme="minorEastAsia"/>
+        </w:rPr>
+        <w:t>left</w:t>
+      </w:r>
+      <w:r>
+        <w:rPr>
+          <w:rFonts w:eastAsiaTheme="minorEastAsia"/>
+        </w:rPr>
+        <w:t xml:space="preserve">: Distribution of reaction efficiencies. </w:t>
+      </w:r>
+      <w:r>
+        <w:rPr>
+          <w:rFonts w:eastAsiaTheme="minorEastAsia"/>
+        </w:rPr>
+        <w:t>Middle</w:t>
+      </w:r>
+      <w:r>
+        <w:rPr>
+          <w:rFonts w:eastAsiaTheme="minorEastAsia"/>
+        </w:rPr>
+        <w:t xml:space="preserve"> </w:t>
+      </w:r>
+      <w:r>
+        <w:rPr>
+          <w:rFonts w:eastAsiaTheme="minorEastAsia"/>
+        </w:rPr>
+        <w:t>right</w:t>
+      </w:r>
+      <w:r>
+        <w:rPr>
+          <w:rFonts w:eastAsiaTheme="minorEastAsia"/>
+        </w:rPr>
+        <w:t xml:space="preserve">: Distribution of </w:t>
       </w:r>
       <m:oMath>
         <m:sSub>
@@ -241,6 +318,12 @@
               </w:rPr>
               <m:t>q</m:t>
             </m:r>
+            <m:r>
+              <w:rPr>
+                <w:rFonts w:ascii="Cambria Math" w:eastAsiaTheme="minorEastAsia" w:hAnsi="Cambria Math"/>
+              </w:rPr>
+              <m:t>,max</m:t>
+            </m:r>
           </m:sub>
         </m:sSub>
       </m:oMath>
@@ -248,7 +331,19 @@
         <w:rPr>
           <w:rFonts w:eastAsiaTheme="minorEastAsia"/>
         </w:rPr>
-        <w:t xml:space="preserve"> values for positive samples diluted by 10x. Bottom right: Distribution of viral load amongst positive samples in the population. Y-axis represents frequencies for arbitrarily large samples.</w:t>
+        <w:t xml:space="preserve"> values for positive samples diluted by 10x. Bottom </w:t>
+      </w:r>
+      <w:r>
+        <w:rPr>
+          <w:rFonts w:eastAsiaTheme="minorEastAsia"/>
+        </w:rPr>
+        <w:t>left</w:t>
+      </w:r>
+      <w:r>
+        <w:rPr>
+          <w:rFonts w:eastAsiaTheme="minorEastAsia"/>
+        </w:rPr>
+        <w:t>: Distribution of viral load amongst positive samples in the population. Y-axis represents frequencies for arbitrarily large samples.</w:t>
       </w:r>
     </w:p>
     <w:p>
@@ -299,7 +394,7 @@
                     </pic:cNvPicPr>
                   </pic:nvPicPr>
                   <pic:blipFill>
-                    <a:blip r:embed="rId6">
+                    <a:blip r:embed="rId9">
                       <a:extLst>
                         <a:ext uri="{28A0092B-C50C-407E-A947-70E740481C1C}">
                           <a14:useLocalDpi xmlns:a14="http://schemas.microsoft.com/office/drawing/2010/main" val="0"/>
@@ -413,7 +508,7 @@
                     </pic:cNvPicPr>
                   </pic:nvPicPr>
                   <pic:blipFill>
-                    <a:blip r:embed="rId7">
+                    <a:blip r:embed="rId10">
                       <a:extLst>
                         <a:ext uri="{28A0092B-C50C-407E-A947-70E740481C1C}">
                           <a14:useLocalDpi xmlns:a14="http://schemas.microsoft.com/office/drawing/2010/main" val="0"/>
@@ -1317,4 +1412,245 @@
     </a:ext>
   </a:extLst>
 </a:theme>
+</file>
+
+<file path=customXml/item1.xml><?xml version="1.0" encoding="utf-8"?>
+<?mso-contentType ?>
+<FormTemplates xmlns="http://schemas.microsoft.com/sharepoint/v3/contenttype/forms">
+  <Display>DocumentLibraryForm</Display>
+  <Edit>DocumentLibraryForm</Edit>
+  <New>DocumentLibraryForm</New>
+</FormTemplates>
+</file>
+
+<file path=customXml/item2.xml><?xml version="1.0" encoding="utf-8"?>
+<ct:contentTypeSchema xmlns:ct="http://schemas.microsoft.com/office/2006/metadata/contentType" xmlns:ma="http://schemas.microsoft.com/office/2006/metadata/properties/metaAttributes" ct:_="" ma:_="" ma:contentTypeName="Document" ma:contentTypeID="0x01010082FB6D422B43A54AA2DDAF4B32D9A280" ma:contentTypeVersion="10" ma:contentTypeDescription="Create a new document." ma:contentTypeScope="" ma:versionID="dd934d34160417cf8262124e0188a9b1">
+  <xsd:schema xmlns:xsd="http://www.w3.org/2001/XMLSchema" xmlns:xs="http://www.w3.org/2001/XMLSchema" xmlns:p="http://schemas.microsoft.com/office/2006/metadata/properties" xmlns:ns2="73f14db2-dcb0-41e9-9ada-785f265a7ad9" xmlns:ns3="dc453f25-eb87-4120-b4b8-f2892b4d7a15" targetNamespace="http://schemas.microsoft.com/office/2006/metadata/properties" ma:root="true" ma:fieldsID="d3d1194bae5661f24fd9658c5f1b1c14" ns2:_="" ns3:_="">
+    <xsd:import namespace="73f14db2-dcb0-41e9-9ada-785f265a7ad9"/>
+    <xsd:import namespace="dc453f25-eb87-4120-b4b8-f2892b4d7a15"/>
+    <xsd:element name="properties">
+      <xsd:complexType>
+        <xsd:sequence>
+          <xsd:element name="documentManagement">
+            <xsd:complexType>
+              <xsd:all>
+                <xsd:element ref="ns2:MediaServiceMetadata" minOccurs="0"/>
+                <xsd:element ref="ns2:MediaServiceFastMetadata" minOccurs="0"/>
+                <xsd:element ref="ns2:MediaServiceAutoKeyPoints" minOccurs="0"/>
+                <xsd:element ref="ns2:MediaServiceKeyPoints" minOccurs="0"/>
+                <xsd:element ref="ns3:SharedWithUsers" minOccurs="0"/>
+                <xsd:element ref="ns3:SharedWithDetails" minOccurs="0"/>
+                <xsd:element ref="ns2:MediaServiceAutoTags" minOccurs="0"/>
+                <xsd:element ref="ns2:MediaServiceOCR" minOccurs="0"/>
+                <xsd:element ref="ns2:MediaServiceGenerationTime" minOccurs="0"/>
+                <xsd:element ref="ns2:MediaServiceEventHashCode" minOccurs="0"/>
+              </xsd:all>
+            </xsd:complexType>
+          </xsd:element>
+        </xsd:sequence>
+      </xsd:complexType>
+    </xsd:element>
+  </xsd:schema>
+  <xsd:schema xmlns:xsd="http://www.w3.org/2001/XMLSchema" xmlns:xs="http://www.w3.org/2001/XMLSchema" xmlns:dms="http://schemas.microsoft.com/office/2006/documentManagement/types" xmlns:pc="http://schemas.microsoft.com/office/infopath/2007/PartnerControls" targetNamespace="73f14db2-dcb0-41e9-9ada-785f265a7ad9" elementFormDefault="qualified">
+    <xsd:import namespace="http://schemas.microsoft.com/office/2006/documentManagement/types"/>
+    <xsd:import namespace="http://schemas.microsoft.com/office/infopath/2007/PartnerControls"/>
+    <xsd:element name="MediaServiceMetadata" ma:index="8" nillable="true" ma:displayName="MediaServiceMetadata" ma:hidden="true" ma:internalName="MediaServiceMetadata" ma:readOnly="true">
+      <xsd:simpleType>
+        <xsd:restriction base="dms:Note"/>
+      </xsd:simpleType>
+    </xsd:element>
+    <xsd:element name="MediaServiceFastMetadata" ma:index="9" nillable="true" ma:displayName="MediaServiceFastMetadata" ma:hidden="true" ma:internalName="MediaServiceFastMetadata" ma:readOnly="true">
+      <xsd:simpleType>
+        <xsd:restriction base="dms:Note"/>
+      </xsd:simpleType>
+    </xsd:element>
+    <xsd:element name="MediaServiceAutoKeyPoints" ma:index="10" nillable="true" ma:displayName="MediaServiceAutoKeyPoints" ma:hidden="true" ma:internalName="MediaServiceAutoKeyPoints" ma:readOnly="true">
+      <xsd:simpleType>
+        <xsd:restriction base="dms:Note"/>
+      </xsd:simpleType>
+    </xsd:element>
+    <xsd:element name="MediaServiceKeyPoints" ma:index="11" nillable="true" ma:displayName="KeyPoints" ma:internalName="MediaServiceKeyPoints" ma:readOnly="true">
+      <xsd:simpleType>
+        <xsd:restriction base="dms:Note">
+          <xsd:maxLength value="255"/>
+        </xsd:restriction>
+      </xsd:simpleType>
+    </xsd:element>
+    <xsd:element name="MediaServiceAutoTags" ma:index="14" nillable="true" ma:displayName="Tags" ma:internalName="MediaServiceAutoTags" ma:readOnly="true">
+      <xsd:simpleType>
+        <xsd:restriction base="dms:Text"/>
+      </xsd:simpleType>
+    </xsd:element>
+    <xsd:element name="MediaServiceOCR" ma:index="15" nillable="true" ma:displayName="Extracted Text" ma:internalName="MediaServiceOCR" ma:readOnly="true">
+      <xsd:simpleType>
+        <xsd:restriction base="dms:Note">
+          <xsd:maxLength value="255"/>
+        </xsd:restriction>
+      </xsd:simpleType>
+    </xsd:element>
+    <xsd:element name="MediaServiceGenerationTime" ma:index="16" nillable="true" ma:displayName="MediaServiceGenerationTime" ma:hidden="true" ma:internalName="MediaServiceGenerationTime" ma:readOnly="true">
+      <xsd:simpleType>
+        <xsd:restriction base="dms:Text"/>
+      </xsd:simpleType>
+    </xsd:element>
+    <xsd:element name="MediaServiceEventHashCode" ma:index="17" nillable="true" ma:displayName="MediaServiceEventHashCode" ma:hidden="true" ma:internalName="MediaServiceEventHashCode" ma:readOnly="true">
+      <xsd:simpleType>
+        <xsd:restriction base="dms:Text"/>
+      </xsd:simpleType>
+    </xsd:element>
+  </xsd:schema>
+  <xsd:schema xmlns:xsd="http://www.w3.org/2001/XMLSchema" xmlns:xs="http://www.w3.org/2001/XMLSchema" xmlns:dms="http://schemas.microsoft.com/office/2006/documentManagement/types" xmlns:pc="http://schemas.microsoft.com/office/infopath/2007/PartnerControls" targetNamespace="dc453f25-eb87-4120-b4b8-f2892b4d7a15" elementFormDefault="qualified">
+    <xsd:import namespace="http://schemas.microsoft.com/office/2006/documentManagement/types"/>
+    <xsd:import namespace="http://schemas.microsoft.com/office/infopath/2007/PartnerControls"/>
+    <xsd:element name="SharedWithUsers" ma:index="12" nillable="true" ma:displayName="Shared With" ma:internalName="SharedWithUsers" ma:readOnly="true">
+      <xsd:complexType>
+        <xsd:complexContent>
+          <xsd:extension base="dms:UserMulti">
+            <xsd:sequence>
+              <xsd:element name="UserInfo" minOccurs="0" maxOccurs="unbounded">
+                <xsd:complexType>
+                  <xsd:sequence>
+                    <xsd:element name="DisplayName" type="xsd:string" minOccurs="0"/>
+                    <xsd:element name="AccountId" type="dms:UserId" minOccurs="0" nillable="true"/>
+                    <xsd:element name="AccountType" type="xsd:string" minOccurs="0"/>
+                  </xsd:sequence>
+                </xsd:complexType>
+              </xsd:element>
+            </xsd:sequence>
+          </xsd:extension>
+        </xsd:complexContent>
+      </xsd:complexType>
+    </xsd:element>
+    <xsd:element name="SharedWithDetails" ma:index="13" nillable="true" ma:displayName="Shared With Details" ma:internalName="SharedWithDetails" ma:readOnly="true">
+      <xsd:simpleType>
+        <xsd:restriction base="dms:Note">
+          <xsd:maxLength value="255"/>
+        </xsd:restriction>
+      </xsd:simpleType>
+    </xsd:element>
+  </xsd:schema>
+  <xsd:schema xmlns="http://schemas.openxmlformats.org/package/2006/metadata/core-properties" xmlns:xsd="http://www.w3.org/2001/XMLSchema" xmlns:xsi="http://www.w3.org/2001/XMLSchema-instance" xmlns:dc="http://purl.org/dc/elements/1.1/" xmlns:dcterms="http://purl.org/dc/terms/" xmlns:odoc="http://schemas.microsoft.com/internal/obd" targetNamespace="http://schemas.openxmlformats.org/package/2006/metadata/core-properties" elementFormDefault="qualified" attributeFormDefault="unqualified" blockDefault="#all">
+    <xsd:import namespace="http://purl.org/dc/elements/1.1/" schemaLocation="http://dublincore.org/schemas/xmls/qdc/2003/04/02/dc.xsd"/>
+    <xsd:import namespace="http://purl.org/dc/terms/" schemaLocation="http://dublincore.org/schemas/xmls/qdc/2003/04/02/dcterms.xsd"/>
+    <xsd:element name="coreProperties" type="CT_coreProperties"/>
+    <xsd:complexType name="CT_coreProperties">
+      <xsd:all>
+        <xsd:element ref="dc:creator" minOccurs="0" maxOccurs="1"/>
+        <xsd:element ref="dcterms:created" minOccurs="0" maxOccurs="1"/>
+        <xsd:element ref="dc:identifier" minOccurs="0" maxOccurs="1"/>
+        <xsd:element name="contentType" minOccurs="0" maxOccurs="1" type="xsd:string" ma:index="0" ma:displayName="Content Type"/>
+        <xsd:element ref="dc:title" minOccurs="0" maxOccurs="1" ma:index="4" ma:displayName="Title"/>
+        <xsd:element ref="dc:subject" minOccurs="0" maxOccurs="1"/>
+        <xsd:element ref="dc:description" minOccurs="0" maxOccurs="1"/>
+        <xsd:element name="keywords" minOccurs="0" maxOccurs="1" type="xsd:string"/>
+        <xsd:element ref="dc:language" minOccurs="0" maxOccurs="1"/>
+        <xsd:element name="category" minOccurs="0" maxOccurs="1" type="xsd:string"/>
+        <xsd:element name="version" minOccurs="0" maxOccurs="1" type="xsd:string"/>
+        <xsd:element name="revision" minOccurs="0" maxOccurs="1" type="xsd:string">
+          <xsd:annotation>
+            <xsd:documentation>
+                        This value indicates the number of saves or revisions. The application is responsible for updating this value after each revision.
+                    </xsd:documentation>
+          </xsd:annotation>
+        </xsd:element>
+        <xsd:element name="lastModifiedBy" minOccurs="0" maxOccurs="1" type="xsd:string"/>
+        <xsd:element ref="dcterms:modified" minOccurs="0" maxOccurs="1"/>
+        <xsd:element name="contentStatus" minOccurs="0" maxOccurs="1" type="xsd:string"/>
+      </xsd:all>
+    </xsd:complexType>
+  </xsd:schema>
+  <xs:schema xmlns:pc="http://schemas.microsoft.com/office/infopath/2007/PartnerControls" xmlns:xs="http://www.w3.org/2001/XMLSchema" targetNamespace="http://schemas.microsoft.com/office/infopath/2007/PartnerControls" elementFormDefault="qualified" attributeFormDefault="unqualified">
+    <xs:element name="Person">
+      <xs:complexType>
+        <xs:sequence>
+          <xs:element ref="pc:DisplayName" minOccurs="0"/>
+          <xs:element ref="pc:AccountId" minOccurs="0"/>
+          <xs:element ref="pc:AccountType" minOccurs="0"/>
+        </xs:sequence>
+      </xs:complexType>
+    </xs:element>
+    <xs:element name="DisplayName" type="xs:string"/>
+    <xs:element name="AccountId" type="xs:string"/>
+    <xs:element name="AccountType" type="xs:string"/>
+    <xs:element name="BDCAssociatedEntity">
+      <xs:complexType>
+        <xs:sequence>
+          <xs:element ref="pc:BDCEntity" minOccurs="0" maxOccurs="unbounded"/>
+        </xs:sequence>
+        <xs:attribute ref="pc:EntityNamespace"/>
+        <xs:attribute ref="pc:EntityName"/>
+        <xs:attribute ref="pc:SystemInstanceName"/>
+        <xs:attribute ref="pc:AssociationName"/>
+      </xs:complexType>
+    </xs:element>
+    <xs:attribute name="EntityNamespace" type="xs:string"/>
+    <xs:attribute name="EntityName" type="xs:string"/>
+    <xs:attribute name="SystemInstanceName" type="xs:string"/>
+    <xs:attribute name="AssociationName" type="xs:string"/>
+    <xs:element name="BDCEntity">
+      <xs:complexType>
+        <xs:sequence>
+          <xs:element ref="pc:EntityDisplayName" minOccurs="0"/>
+          <xs:element ref="pc:EntityInstanceReference" minOccurs="0"/>
+          <xs:element ref="pc:EntityId1" minOccurs="0"/>
+          <xs:element ref="pc:EntityId2" minOccurs="0"/>
+          <xs:element ref="pc:EntityId3" minOccurs="0"/>
+          <xs:element ref="pc:EntityId4" minOccurs="0"/>
+          <xs:element ref="pc:EntityId5" minOccurs="0"/>
+        </xs:sequence>
+      </xs:complexType>
+    </xs:element>
+    <xs:element name="EntityDisplayName" type="xs:string"/>
+    <xs:element name="EntityInstanceReference" type="xs:string"/>
+    <xs:element name="EntityId1" type="xs:string"/>
+    <xs:element name="EntityId2" type="xs:string"/>
+    <xs:element name="EntityId3" type="xs:string"/>
+    <xs:element name="EntityId4" type="xs:string"/>
+    <xs:element name="EntityId5" type="xs:string"/>
+    <xs:element name="Terms">
+      <xs:complexType>
+        <xs:sequence>
+          <xs:element ref="pc:TermInfo" minOccurs="0" maxOccurs="unbounded"/>
+        </xs:sequence>
+      </xs:complexType>
+    </xs:element>
+    <xs:element name="TermInfo">
+      <xs:complexType>
+        <xs:sequence>
+          <xs:element ref="pc:TermName" minOccurs="0"/>
+          <xs:element ref="pc:TermId" minOccurs="0"/>
+        </xs:sequence>
+      </xs:complexType>
+    </xs:element>
+    <xs:element name="TermName" type="xs:string"/>
+    <xs:element name="TermId" type="xs:string"/>
+  </xs:schema>
+</ct:contentTypeSchema>
+</file>
+
+<file path=customXml/item3.xml><?xml version="1.0" encoding="utf-8"?>
+<p:properties xmlns:p="http://schemas.microsoft.com/office/2006/metadata/properties" xmlns:xsi="http://www.w3.org/2001/XMLSchema-instance" xmlns:pc="http://schemas.microsoft.com/office/infopath/2007/PartnerControls">
+  <documentManagement/>
+</p:properties>
+</file>
+
+<file path=customXml/itemProps1.xml><?xml version="1.0" encoding="utf-8"?>
+<ds:datastoreItem xmlns:ds="http://schemas.openxmlformats.org/officeDocument/2006/customXml" ds:itemID="{036C1DF0-5E0F-4F9D-AD3D-BA6180ACB89E}">
+  <ds:schemaRefs>
+    <ds:schemaRef ds:uri="http://schemas.microsoft.com/sharepoint/v3/contenttype/forms"/>
+  </ds:schemaRefs>
+</ds:datastoreItem>
+</file>
+
+<file path=customXml/itemProps2.xml><?xml version="1.0" encoding="utf-8"?>
+<ds:datastoreItem xmlns:ds="http://schemas.openxmlformats.org/officeDocument/2006/customXml" ds:itemID="{0639E2F4-FBC3-48B2-A867-53289B84F5F1}"/>
+</file>
+
+<file path=customXml/itemProps3.xml><?xml version="1.0" encoding="utf-8"?>
+<ds:datastoreItem xmlns:ds="http://schemas.openxmlformats.org/officeDocument/2006/customXml" ds:itemID="{1A56B28F-4569-4F60-83F1-A4304988099B}">
+  <ds:schemaRefs>
+    <ds:schemaRef ds:uri="http://schemas.microsoft.com/office/2006/metadata/properties"/>
+    <ds:schemaRef ds:uri="http://schemas.microsoft.com/office/infopath/2007/PartnerControls"/>
+  </ds:schemaRefs>
+</ds:datastoreItem>
 </file>
</xml_diff>